<commit_message>
Create user social media
</commit_message>
<xml_diff>
--- a/Bordel Flo/Développement - Documentation technique.docx
+++ b/Bordel Flo/Développement - Documentation technique.docx
@@ -17,7 +17,15 @@
         <w:pStyle w:val="Sous-titre"/>
       </w:pPr>
       <w:r>
-        <w:t>Projet « Train Commander » Supinfo 2015 – 2016</w:t>
+        <w:t xml:space="preserve">Projet « Train Commander » </w:t>
+      </w:r>
+      <w:proofErr w:type="spellStart"/>
+      <w:r>
+        <w:t>Supinfo</w:t>
+      </w:r>
+      <w:proofErr w:type="spellEnd"/>
+      <w:r>
+        <w:t xml:space="preserve"> 2015 – 2016</w:t>
       </w:r>
     </w:p>
     <w:p/>
@@ -609,7 +617,47 @@
         <w:rPr>
           <w:sz w:val="24"/>
         </w:rPr>
-        <w:t xml:space="preserve">En ce qui concerne le site web, nous avons choisi d’utiliser le framework Symfony. Puissant et très répandu, Symfony est un choix logique </w:t>
+        <w:t xml:space="preserve">En ce qui concerne le site web, nous avons choisi d’utiliser le </w:t>
+      </w:r>
+      <w:proofErr w:type="spellStart"/>
+      <w:r>
+        <w:rPr>
+          <w:sz w:val="24"/>
+        </w:rPr>
+        <w:t>framework</w:t>
+      </w:r>
+      <w:proofErr w:type="spellEnd"/>
+      <w:r>
+        <w:rPr>
+          <w:sz w:val="24"/>
+        </w:rPr>
+        <w:t xml:space="preserve"> Symfony</w:t>
+      </w:r>
+      <w:r>
+        <w:rPr>
+          <w:sz w:val="24"/>
+        </w:rPr>
+        <w:t>2</w:t>
+      </w:r>
+      <w:r>
+        <w:rPr>
+          <w:sz w:val="24"/>
+        </w:rPr>
+        <w:t xml:space="preserve">. Puissant et très répandu, </w:t>
+      </w:r>
+      <w:proofErr w:type="spellStart"/>
+      <w:r>
+        <w:rPr>
+          <w:sz w:val="24"/>
+        </w:rPr>
+        <w:t>Symfony</w:t>
+      </w:r>
+      <w:proofErr w:type="spellEnd"/>
+      <w:r>
+        <w:rPr>
+          <w:sz w:val="24"/>
+        </w:rPr>
+        <w:t xml:space="preserve"> est un choix logique </w:t>
       </w:r>
       <w:r>
         <w:rPr>
@@ -665,7 +713,50 @@
         <w:rPr>
           <w:sz w:val="24"/>
         </w:rPr>
-        <w:t>Enfin, la Web API (notre fonctionnalité bonus) a été écrite en PHP. Elle sert de liaison entre la base de données et le site web, ainsi qu’avec les applications mobiles. Elle permet :</w:t>
+        <w:t>Enfin, la Web API (</w:t>
+      </w:r>
+      <w:r>
+        <w:rPr>
+          <w:sz w:val="24"/>
+        </w:rPr>
+        <w:t>une de nos</w:t>
+      </w:r>
+      <w:r>
+        <w:rPr>
+          <w:sz w:val="24"/>
+        </w:rPr>
+        <w:t xml:space="preserve"> fonctionnalité</w:t>
+      </w:r>
+      <w:r>
+        <w:rPr>
+          <w:sz w:val="24"/>
+        </w:rPr>
+        <w:t>s</w:t>
+      </w:r>
+      <w:r>
+        <w:rPr>
+          <w:sz w:val="24"/>
+        </w:rPr>
+        <w:t xml:space="preserve"> bonus) a été écrite en PHP. Elle sert de liaison entre la base de données et le site web, ainsi qu</w:t>
+      </w:r>
+      <w:r>
+        <w:rPr>
+          <w:sz w:val="24"/>
+        </w:rPr>
+        <w:t>’avec les applications mobiles.</w:t>
+      </w:r>
+    </w:p>
+    <w:p>
+      <w:pPr>
+        <w:rPr>
+          <w:sz w:val="24"/>
+        </w:rPr>
+      </w:pPr>
+      <w:r>
+        <w:rPr>
+          <w:sz w:val="24"/>
+        </w:rPr>
+        <w:t>Elle permet :</w:t>
       </w:r>
     </w:p>
     <w:p>
@@ -747,6 +838,7 @@
           <w:sz w:val="24"/>
         </w:rPr>
       </w:pPr>
+      <w:bookmarkStart w:id="1" w:name="_Toc422153698"/>
     </w:p>
     <w:p>
       <w:pPr>
@@ -755,12 +847,11 @@
           <w:sz w:val="36"/>
         </w:rPr>
       </w:pPr>
-      <w:bookmarkStart w:id="1" w:name="_Toc422153698"/>
       <w:r>
         <w:rPr>
           <w:sz w:val="36"/>
         </w:rPr>
-        <w:t>Fonctionnalités bonus</w:t>
+        <w:t>Fonctionnalités du site</w:t>
       </w:r>
     </w:p>
     <w:p>
@@ -782,28 +873,15 @@
         <w:rPr>
           <w:sz w:val="28"/>
         </w:rPr>
-        <w:t>Application Windows</w:t>
-      </w:r>
-    </w:p>
-    <w:p>
-      <w:pPr>
-        <w:rPr>
-          <w:sz w:val="24"/>
-        </w:rPr>
-      </w:pPr>
-    </w:p>
-    <w:p>
-      <w:pPr>
-        <w:rPr>
-          <w:sz w:val="24"/>
-        </w:rPr>
-      </w:pPr>
-      <w:r>
-        <w:rPr>
-          <w:sz w:val="24"/>
-        </w:rPr>
-        <w:t>Avec le protocole TCP, il faut établir une connexion avant tout envoi de données. On définit un serveur, la machine qui envoie les données, et un client, la machine qui reçoit les données. L’un des deux doit « écouter », c’est-à-dire s’attendre à recevoir une connexion.</w:t>
-      </w:r>
+        <w:t>Côté utilisateur</w:t>
+      </w:r>
+    </w:p>
+    <w:p>
+      <w:pPr>
+        <w:rPr>
+          <w:sz w:val="24"/>
+        </w:rPr>
+      </w:pPr>
     </w:p>
     <w:p>
       <w:pPr>
@@ -824,28 +902,128 @@
         <w:rPr>
           <w:sz w:val="28"/>
         </w:rPr>
-        <w:t>Web API</w:t>
-      </w:r>
-    </w:p>
-    <w:p>
-      <w:pPr>
-        <w:rPr>
-          <w:sz w:val="24"/>
-        </w:rPr>
-      </w:pPr>
-    </w:p>
-    <w:p>
-      <w:pPr>
-        <w:rPr>
-          <w:sz w:val="24"/>
-        </w:rPr>
-      </w:pPr>
-      <w:r>
-        <w:rPr>
-          <w:sz w:val="24"/>
-        </w:rPr>
-        <w:t>Comme expliqué en première partie,</w:t>
-      </w:r>
+        <w:t>Côté administration</w:t>
+      </w:r>
+    </w:p>
+    <w:p>
+      <w:pPr>
+        <w:rPr>
+          <w:sz w:val="24"/>
+        </w:rPr>
+      </w:pPr>
+    </w:p>
+    <w:p>
+      <w:pPr>
+        <w:pStyle w:val="Titre1"/>
+        <w:rPr>
+          <w:sz w:val="36"/>
+        </w:rPr>
+      </w:pPr>
+      <w:r>
+        <w:rPr>
+          <w:sz w:val="36"/>
+        </w:rPr>
+        <w:lastRenderedPageBreak/>
+        <w:t>Explication de l’algorithme</w:t>
+      </w:r>
+    </w:p>
+    <w:p>
+      <w:pPr>
+        <w:pStyle w:val="Titre2"/>
+        <w:rPr>
+          <w:sz w:val="28"/>
+        </w:rPr>
+      </w:pPr>
+    </w:p>
+    <w:p>
+      <w:pPr>
+        <w:pStyle w:val="Titre2"/>
+        <w:rPr>
+          <w:sz w:val="28"/>
+        </w:rPr>
+      </w:pPr>
+      <w:r>
+        <w:rPr>
+          <w:sz w:val="28"/>
+        </w:rPr>
+        <w:t>Principe général</w:t>
+      </w:r>
+    </w:p>
+    <w:p>
+      <w:pPr>
+        <w:rPr>
+          <w:sz w:val="24"/>
+        </w:rPr>
+      </w:pPr>
+    </w:p>
+    <w:p>
+      <w:pPr>
+        <w:rPr>
+          <w:sz w:val="24"/>
+        </w:rPr>
+      </w:pPr>
+      <w:r>
+        <w:rPr>
+          <w:sz w:val="24"/>
+        </w:rPr>
+        <w:t>L’algorithme de recherche doit répondre à la question suivante : parmi tous les trajets, comment trouver le meilleur en fonction des critères de l’utilisateur ?</w:t>
+      </w:r>
+    </w:p>
+    <w:p>
+      <w:pPr>
+        <w:rPr>
+          <w:sz w:val="24"/>
+        </w:rPr>
+      </w:pPr>
+      <w:r>
+        <w:rPr>
+          <w:sz w:val="24"/>
+        </w:rPr>
+        <w:t>Nous avons divisé cette question en deux sous-problèmes.</w:t>
+      </w:r>
+    </w:p>
+    <w:p>
+      <w:pPr>
+        <w:pStyle w:val="Paragraphedeliste"/>
+        <w:numPr>
+          <w:ilvl w:val="0"/>
+          <w:numId w:val="2"/>
+        </w:numPr>
+        <w:rPr>
+          <w:sz w:val="24"/>
+        </w:rPr>
+      </w:pPr>
+      <w:r>
+        <w:rPr>
+          <w:sz w:val="24"/>
+        </w:rPr>
+        <w:t>Parmi tous les trajets imaginables, comment obtenir uniquement ceux qui partent de la station demandée et arrivent à la bonne station de la manière la plus optimisée ?</w:t>
+      </w:r>
+    </w:p>
+    <w:p>
+      <w:pPr>
+        <w:pStyle w:val="Paragraphedeliste"/>
+        <w:numPr>
+          <w:ilvl w:val="0"/>
+          <w:numId w:val="2"/>
+        </w:numPr>
+        <w:rPr>
+          <w:sz w:val="24"/>
+        </w:rPr>
+      </w:pPr>
+      <w:r>
+        <w:rPr>
+          <w:sz w:val="24"/>
+        </w:rPr>
+        <w:t>Parmi les trajets ainsi obtenus, comment choisir ceux qui correspondent le mieux aux critères de l’utilisateur ?</w:t>
+      </w:r>
+    </w:p>
+    <w:p>
+      <w:pPr>
+        <w:rPr>
+          <w:sz w:val="24"/>
+        </w:rPr>
+      </w:pPr>
       <w:bookmarkStart w:id="2" w:name="_GoBack"/>
       <w:bookmarkEnd w:id="2"/>
     </w:p>
@@ -868,6 +1046,219 @@
         <w:rPr>
           <w:sz w:val="28"/>
         </w:rPr>
+        <w:t>Recherche par temps</w:t>
+      </w:r>
+    </w:p>
+    <w:p>
+      <w:pPr>
+        <w:rPr>
+          <w:sz w:val="24"/>
+        </w:rPr>
+      </w:pPr>
+    </w:p>
+    <w:p>
+      <w:pPr>
+        <w:rPr>
+          <w:sz w:val="24"/>
+        </w:rPr>
+      </w:pPr>
+    </w:p>
+    <w:p>
+      <w:pPr>
+        <w:pStyle w:val="Titre2"/>
+        <w:rPr>
+          <w:sz w:val="28"/>
+        </w:rPr>
+      </w:pPr>
+    </w:p>
+    <w:p>
+      <w:pPr>
+        <w:pStyle w:val="Titre2"/>
+        <w:rPr>
+          <w:sz w:val="28"/>
+        </w:rPr>
+      </w:pPr>
+      <w:r>
+        <w:rPr>
+          <w:sz w:val="28"/>
+        </w:rPr>
+        <w:t>Recherche par coût</w:t>
+      </w:r>
+    </w:p>
+    <w:p>
+      <w:pPr>
+        <w:rPr>
+          <w:sz w:val="24"/>
+        </w:rPr>
+      </w:pPr>
+    </w:p>
+    <w:p>
+      <w:pPr>
+        <w:rPr>
+          <w:sz w:val="24"/>
+        </w:rPr>
+      </w:pPr>
+    </w:p>
+    <w:p>
+      <w:pPr>
+        <w:pStyle w:val="Titre1"/>
+        <w:rPr>
+          <w:sz w:val="36"/>
+        </w:rPr>
+      </w:pPr>
+      <w:r>
+        <w:rPr>
+          <w:sz w:val="36"/>
+        </w:rPr>
+        <w:t>Optimisation de la base de données</w:t>
+      </w:r>
+    </w:p>
+    <w:p>
+      <w:pPr>
+        <w:pStyle w:val="Titre2"/>
+        <w:rPr>
+          <w:sz w:val="28"/>
+        </w:rPr>
+      </w:pPr>
+    </w:p>
+    <w:p>
+      <w:pPr>
+        <w:pStyle w:val="Titre2"/>
+        <w:rPr>
+          <w:sz w:val="28"/>
+        </w:rPr>
+      </w:pPr>
+      <w:r>
+        <w:rPr>
+          <w:sz w:val="28"/>
+        </w:rPr>
+        <w:t>Application Windows</w:t>
+      </w:r>
+    </w:p>
+    <w:p>
+      <w:pPr>
+        <w:rPr>
+          <w:sz w:val="24"/>
+        </w:rPr>
+      </w:pPr>
+    </w:p>
+    <w:p>
+      <w:pPr>
+        <w:pStyle w:val="Titre1"/>
+        <w:rPr>
+          <w:sz w:val="36"/>
+        </w:rPr>
+      </w:pPr>
+      <w:r>
+        <w:rPr>
+          <w:sz w:val="36"/>
+        </w:rPr>
+        <w:t>Fonctionnalités bonus</w:t>
+      </w:r>
+    </w:p>
+    <w:p>
+      <w:pPr>
+        <w:pStyle w:val="Titre2"/>
+        <w:rPr>
+          <w:sz w:val="28"/>
+        </w:rPr>
+      </w:pPr>
+    </w:p>
+    <w:p>
+      <w:pPr>
+        <w:pStyle w:val="Titre2"/>
+        <w:rPr>
+          <w:sz w:val="28"/>
+        </w:rPr>
+      </w:pPr>
+      <w:r>
+        <w:rPr>
+          <w:sz w:val="28"/>
+        </w:rPr>
+        <w:t>Application Windows</w:t>
+      </w:r>
+    </w:p>
+    <w:p>
+      <w:pPr>
+        <w:rPr>
+          <w:sz w:val="24"/>
+        </w:rPr>
+      </w:pPr>
+    </w:p>
+    <w:p>
+      <w:pPr>
+        <w:rPr>
+          <w:sz w:val="24"/>
+        </w:rPr>
+      </w:pPr>
+      <w:r>
+        <w:rPr>
+          <w:sz w:val="24"/>
+        </w:rPr>
+        <w:t>Avec le protocole TCP, il faut établir une connexion avant tout envoi de données. On définit un serveur, la machine qui envoie les données, et un client, la machine qui reçoit les données. L’un des deux doit « écouter », c’est-à-dire s’attendre à recevoir une connexion.</w:t>
+      </w:r>
+    </w:p>
+    <w:p>
+      <w:pPr>
+        <w:pStyle w:val="Titre2"/>
+        <w:rPr>
+          <w:sz w:val="28"/>
+        </w:rPr>
+      </w:pPr>
+    </w:p>
+    <w:p>
+      <w:pPr>
+        <w:pStyle w:val="Titre2"/>
+        <w:rPr>
+          <w:sz w:val="28"/>
+        </w:rPr>
+      </w:pPr>
+      <w:r>
+        <w:rPr>
+          <w:sz w:val="28"/>
+        </w:rPr>
+        <w:t>Web API</w:t>
+      </w:r>
+    </w:p>
+    <w:p>
+      <w:pPr>
+        <w:rPr>
+          <w:sz w:val="24"/>
+        </w:rPr>
+      </w:pPr>
+    </w:p>
+    <w:p>
+      <w:pPr>
+        <w:rPr>
+          <w:sz w:val="24"/>
+        </w:rPr>
+      </w:pPr>
+      <w:r>
+        <w:rPr>
+          <w:sz w:val="24"/>
+        </w:rPr>
+        <w:t>Comme expliqué en première partie,</w:t>
+      </w:r>
+    </w:p>
+    <w:p>
+      <w:pPr>
+        <w:pStyle w:val="Titre2"/>
+        <w:rPr>
+          <w:sz w:val="28"/>
+        </w:rPr>
+      </w:pPr>
+    </w:p>
+    <w:p>
+      <w:pPr>
+        <w:pStyle w:val="Titre2"/>
+        <w:rPr>
+          <w:sz w:val="28"/>
+        </w:rPr>
+      </w:pPr>
+      <w:r>
+        <w:rPr>
+          <w:sz w:val="28"/>
+        </w:rPr>
         <w:t>CMS du site</w:t>
       </w:r>
     </w:p>
@@ -1057,7 +1448,21 @@
         <w:rPr>
           <w:sz w:val="24"/>
         </w:rPr>
-        <w:t>Si travailler sous Linux aurait permis une approche de développement plus libre, les contraintes de Windows sont compensées par ses fonctionnalités.</w:t>
+        <w:t xml:space="preserve">Si travailler sous Linux </w:t>
+      </w:r>
+      <w:proofErr w:type="gramStart"/>
+      <w:r>
+        <w:rPr>
+          <w:sz w:val="24"/>
+        </w:rPr>
+        <w:t>aurait permis une approche de développement plus libre, les contraintes de Windows sont</w:t>
+      </w:r>
+      <w:proofErr w:type="gramEnd"/>
+      <w:r>
+        <w:rPr>
+          <w:sz w:val="24"/>
+        </w:rPr>
+        <w:t xml:space="preserve"> compensées par ses fonctionnalités.</w:t>
       </w:r>
     </w:p>
     <w:p>
@@ -1212,20 +1617,48 @@
         <w:rPr>
           <w:sz w:val="24"/>
         </w:rPr>
-        <w:t xml:space="preserve"> Le client va envoyer un message au serveur sur ce port pour lui demander une connexion. Le serveur accepte la connexion et en informe le client. C’est un handshake de type SYN/ACK.</w:t>
-      </w:r>
-    </w:p>
-    <w:p>
-      <w:pPr>
-        <w:rPr>
-          <w:sz w:val="24"/>
-        </w:rPr>
-      </w:pPr>
-      <w:r>
-        <w:rPr>
-          <w:sz w:val="24"/>
-        </w:rPr>
-        <w:t>Une fonction de ping peut permettre de vérifier l’état de la connexion régulièrement. Tant que la machine distante répond, la connexion est maintenue.</w:t>
+        <w:t xml:space="preserve"> Le client va envoyer un message au serveur sur ce port pour lui demander une connexion. Le serveur accepte la connexion et en informe le client. C’est un </w:t>
+      </w:r>
+      <w:proofErr w:type="spellStart"/>
+      <w:r>
+        <w:rPr>
+          <w:sz w:val="24"/>
+        </w:rPr>
+        <w:t>handshake</w:t>
+      </w:r>
+      <w:proofErr w:type="spellEnd"/>
+      <w:r>
+        <w:rPr>
+          <w:sz w:val="24"/>
+        </w:rPr>
+        <w:t xml:space="preserve"> de type SYN/ACK.</w:t>
+      </w:r>
+    </w:p>
+    <w:p>
+      <w:pPr>
+        <w:rPr>
+          <w:sz w:val="24"/>
+        </w:rPr>
+      </w:pPr>
+      <w:r>
+        <w:rPr>
+          <w:sz w:val="24"/>
+        </w:rPr>
+        <w:t xml:space="preserve">Une fonction de </w:t>
+      </w:r>
+      <w:proofErr w:type="spellStart"/>
+      <w:r>
+        <w:rPr>
+          <w:sz w:val="24"/>
+        </w:rPr>
+        <w:t>ping</w:t>
+      </w:r>
+      <w:proofErr w:type="spellEnd"/>
+      <w:r>
+        <w:rPr>
+          <w:sz w:val="24"/>
+        </w:rPr>
+        <w:t xml:space="preserve"> peut permettre de vérifier l’état de la connexion régulièrement. Tant que la machine distante répond, la connexion est maintenue.</w:t>
       </w:r>
     </w:p>
     <w:p>
@@ -1251,8 +1684,16 @@
         <w:rPr>
           <w:sz w:val="24"/>
         </w:rPr>
-        <w:t>te, il convient de multi-threader</w:t>
-      </w:r>
+        <w:t>te, il convient de multi-</w:t>
+      </w:r>
+      <w:proofErr w:type="spellStart"/>
+      <w:r>
+        <w:rPr>
+          <w:sz w:val="24"/>
+        </w:rPr>
+        <w:t>threader</w:t>
+      </w:r>
+      <w:proofErr w:type="spellEnd"/>
       <w:r>
         <w:rPr>
           <w:sz w:val="24"/>
@@ -1373,7 +1814,21 @@
         <w:rPr>
           <w:sz w:val="24"/>
         </w:rPr>
-        <w:t>toute variable (int, string, contenus de fichiers…) sont convertis avec les fonctions appropriées.</w:t>
+        <w:t>toute variable (</w:t>
+      </w:r>
+      <w:proofErr w:type="spellStart"/>
+      <w:r>
+        <w:rPr>
+          <w:sz w:val="24"/>
+        </w:rPr>
+        <w:t>int</w:t>
+      </w:r>
+      <w:proofErr w:type="spellEnd"/>
+      <w:r>
+        <w:rPr>
+          <w:sz w:val="24"/>
+        </w:rPr>
+        <w:t>, string, contenus de fichiers…) sont convertis avec les fonctions appropriées.</w:t>
       </w:r>
     </w:p>
     <w:p>
@@ -1398,7 +1853,21 @@
         <w:rPr>
           <w:sz w:val="24"/>
         </w:rPr>
-        <w:t xml:space="preserve"> corrompre la frame toute entière. Une fois le message encodé, o</w:t>
+        <w:t xml:space="preserve"> corrompre </w:t>
+      </w:r>
+      <w:proofErr w:type="gramStart"/>
+      <w:r>
+        <w:rPr>
+          <w:sz w:val="24"/>
+        </w:rPr>
+        <w:t>la</w:t>
+      </w:r>
+      <w:proofErr w:type="gramEnd"/>
+      <w:r>
+        <w:rPr>
+          <w:sz w:val="24"/>
+        </w:rPr>
+        <w:t xml:space="preserve"> frame toute entière. Une fois le message encodé, o</w:t>
       </w:r>
       <w:r>
         <w:rPr>
@@ -1442,7 +1911,21 @@
         <w:rPr>
           <w:sz w:val="24"/>
         </w:rPr>
-        <w:t>On récupère ensuite la taille de la frame</w:t>
+        <w:t xml:space="preserve">On récupère ensuite la taille </w:t>
+      </w:r>
+      <w:proofErr w:type="gramStart"/>
+      <w:r>
+        <w:rPr>
+          <w:sz w:val="24"/>
+        </w:rPr>
+        <w:t>de la</w:t>
+      </w:r>
+      <w:proofErr w:type="gramEnd"/>
+      <w:r>
+        <w:rPr>
+          <w:sz w:val="24"/>
+        </w:rPr>
+        <w:t xml:space="preserve"> frame</w:t>
       </w:r>
       <w:r>
         <w:rPr>
@@ -1454,7 +1937,21 @@
         <w:rPr>
           <w:sz w:val="24"/>
         </w:rPr>
-        <w:t>. Plutôt que d’envoyer une frame gigantesque sur le réseau</w:t>
+        <w:t xml:space="preserve">. Plutôt que d’envoyer </w:t>
+      </w:r>
+      <w:proofErr w:type="gramStart"/>
+      <w:r>
+        <w:rPr>
+          <w:sz w:val="24"/>
+        </w:rPr>
+        <w:t>une</w:t>
+      </w:r>
+      <w:proofErr w:type="gramEnd"/>
+      <w:r>
+        <w:rPr>
+          <w:sz w:val="24"/>
+        </w:rPr>
+        <w:t xml:space="preserve"> frame gigantesque sur le réseau</w:t>
       </w:r>
       <w:r>
         <w:rPr>
@@ -1466,7 +1963,14 @@
         <w:rPr>
           <w:sz w:val="24"/>
         </w:rPr>
-        <w:t>, ce que Windows ne permet pas de toutes façons, la frame est découpée en plusieurs paquets qui sont envoyés individuellement.</w:t>
+        <w:t xml:space="preserve">, ce que Windows ne </w:t>
+      </w:r>
+      <w:r>
+        <w:rPr>
+          <w:sz w:val="24"/>
+        </w:rPr>
+        <w:lastRenderedPageBreak/>
+        <w:t>permet pas de toutes façons, la frame est découpée en plusieurs paquets qui sont envoyés individuellement.</w:t>
       </w:r>
       <w:r>
         <w:rPr>
@@ -1492,26 +1996,53 @@
         <w:rPr>
           <w:sz w:val="24"/>
         </w:rPr>
-        <w:t>L’envoi se fait via les sockets fournis par Windows</w:t>
-      </w:r>
-      <w:r>
-        <w:rPr>
-          <w:sz w:val="24"/>
-        </w:rPr>
-        <w:t>, qui reprennent les informations de la connexion établie pour forwarder la frame sur la carte réseau, puis vers la machine cliente.</w:t>
-      </w:r>
-    </w:p>
-    <w:p>
-      <w:pPr>
-        <w:rPr>
-          <w:sz w:val="24"/>
-        </w:rPr>
-      </w:pPr>
-      <w:r>
-        <w:rPr>
-          <w:sz w:val="24"/>
-        </w:rPr>
-        <w:lastRenderedPageBreak/>
+        <w:t xml:space="preserve">L’envoi se fait via les sockets </w:t>
+      </w:r>
+      <w:proofErr w:type="gramStart"/>
+      <w:r>
+        <w:rPr>
+          <w:sz w:val="24"/>
+        </w:rPr>
+        <w:t>fournis</w:t>
+      </w:r>
+      <w:proofErr w:type="gramEnd"/>
+      <w:r>
+        <w:rPr>
+          <w:sz w:val="24"/>
+        </w:rPr>
+        <w:t xml:space="preserve"> par Windows</w:t>
+      </w:r>
+      <w:r>
+        <w:rPr>
+          <w:sz w:val="24"/>
+        </w:rPr>
+        <w:t xml:space="preserve">, qui reprennent les informations de la connexion établie pour </w:t>
+      </w:r>
+      <w:proofErr w:type="spellStart"/>
+      <w:r>
+        <w:rPr>
+          <w:sz w:val="24"/>
+        </w:rPr>
+        <w:t>forwarder</w:t>
+      </w:r>
+      <w:proofErr w:type="spellEnd"/>
+      <w:r>
+        <w:rPr>
+          <w:sz w:val="24"/>
+        </w:rPr>
+        <w:t xml:space="preserve"> la frame sur la carte réseau, puis vers la machine cliente.</w:t>
+      </w:r>
+    </w:p>
+    <w:p>
+      <w:pPr>
+        <w:rPr>
+          <w:sz w:val="24"/>
+        </w:rPr>
+      </w:pPr>
+      <w:r>
+        <w:rPr>
+          <w:sz w:val="24"/>
+        </w:rPr>
         <w:t>Le client reçoit les paquets un par un</w:t>
       </w:r>
       <w:r>
@@ -1536,7 +2067,21 @@
         <w:rPr>
           <w:sz w:val="24"/>
         </w:rPr>
-        <w:t>et reconstitue la frame. Il n’y a plus qu’à</w:t>
+        <w:t xml:space="preserve">et reconstitue </w:t>
+      </w:r>
+      <w:proofErr w:type="gramStart"/>
+      <w:r>
+        <w:rPr>
+          <w:sz w:val="24"/>
+        </w:rPr>
+        <w:t>la</w:t>
+      </w:r>
+      <w:proofErr w:type="gramEnd"/>
+      <w:r>
+        <w:rPr>
+          <w:sz w:val="24"/>
+        </w:rPr>
+        <w:t xml:space="preserve"> frame. Il n’y a plus qu’à</w:t>
       </w:r>
       <w:r>
         <w:rPr>
@@ -1629,7 +2174,21 @@
         <w:rPr>
           <w:sz w:val="24"/>
         </w:rPr>
-        <w:t xml:space="preserve">La fonction sendFile, par exemple, </w:t>
+        <w:t xml:space="preserve">La fonction </w:t>
+      </w:r>
+      <w:proofErr w:type="spellStart"/>
+      <w:r>
+        <w:rPr>
+          <w:sz w:val="24"/>
+        </w:rPr>
+        <w:t>sendFile</w:t>
+      </w:r>
+      <w:proofErr w:type="spellEnd"/>
+      <w:r>
+        <w:rPr>
+          <w:sz w:val="24"/>
+        </w:rPr>
+        <w:t xml:space="preserve">, par exemple, </w:t>
       </w:r>
       <w:r>
         <w:rPr>
@@ -1691,7 +2250,35 @@
         <w:rPr>
           <w:sz w:val="24"/>
         </w:rPr>
-        <w:t>Typiquement, le serveur utilise la fonction sendFile pour envoyer « image_à_envoyer.png », tandis que le client va utiliser la fonction ReceiveFile avec pour argument « image_reçue.png ».</w:t>
+        <w:t xml:space="preserve">Typiquement, le serveur utilise la fonction </w:t>
+      </w:r>
+      <w:proofErr w:type="spellStart"/>
+      <w:r>
+        <w:rPr>
+          <w:sz w:val="24"/>
+        </w:rPr>
+        <w:t>sendFile</w:t>
+      </w:r>
+      <w:proofErr w:type="spellEnd"/>
+      <w:r>
+        <w:rPr>
+          <w:sz w:val="24"/>
+        </w:rPr>
+        <w:t xml:space="preserve"> pour envoyer « image_à_envoyer.png », tandis que le client va utiliser la fonction </w:t>
+      </w:r>
+      <w:proofErr w:type="spellStart"/>
+      <w:r>
+        <w:rPr>
+          <w:sz w:val="24"/>
+        </w:rPr>
+        <w:t>ReceiveFile</w:t>
+      </w:r>
+      <w:proofErr w:type="spellEnd"/>
+      <w:r>
+        <w:rPr>
+          <w:sz w:val="24"/>
+        </w:rPr>
+        <w:t xml:space="preserve"> avec pour argument « image_reçue.png ».</w:t>
       </w:r>
     </w:p>
     <w:p>
@@ -1846,8 +2433,97 @@
       </w:rPr>
     </w:lvl>
   </w:abstractNum>
+  <w:abstractNum w:abstractNumId="1" w15:restartNumberingAfterBreak="0">
+    <w:nsid w:val="558C158E"/>
+    <w:multiLevelType w:val="hybridMultilevel"/>
+    <w:tmpl w:val="382E95AC"/>
+    <w:lvl w:ilvl="0" w:tplc="040C000F">
+      <w:start w:val="1"/>
+      <w:numFmt w:val="decimal"/>
+      <w:lvlText w:val="%1."/>
+      <w:lvlJc w:val="left"/>
+      <w:pPr>
+        <w:ind w:left="720" w:hanging="360"/>
+      </w:pPr>
+    </w:lvl>
+    <w:lvl w:ilvl="1" w:tplc="040C0019" w:tentative="1">
+      <w:start w:val="1"/>
+      <w:numFmt w:val="lowerLetter"/>
+      <w:lvlText w:val="%2."/>
+      <w:lvlJc w:val="left"/>
+      <w:pPr>
+        <w:ind w:left="1440" w:hanging="360"/>
+      </w:pPr>
+    </w:lvl>
+    <w:lvl w:ilvl="2" w:tplc="040C001B" w:tentative="1">
+      <w:start w:val="1"/>
+      <w:numFmt w:val="lowerRoman"/>
+      <w:lvlText w:val="%3."/>
+      <w:lvlJc w:val="right"/>
+      <w:pPr>
+        <w:ind w:left="2160" w:hanging="180"/>
+      </w:pPr>
+    </w:lvl>
+    <w:lvl w:ilvl="3" w:tplc="040C000F" w:tentative="1">
+      <w:start w:val="1"/>
+      <w:numFmt w:val="decimal"/>
+      <w:lvlText w:val="%4."/>
+      <w:lvlJc w:val="left"/>
+      <w:pPr>
+        <w:ind w:left="2880" w:hanging="360"/>
+      </w:pPr>
+    </w:lvl>
+    <w:lvl w:ilvl="4" w:tplc="040C0019" w:tentative="1">
+      <w:start w:val="1"/>
+      <w:numFmt w:val="lowerLetter"/>
+      <w:lvlText w:val="%5."/>
+      <w:lvlJc w:val="left"/>
+      <w:pPr>
+        <w:ind w:left="3600" w:hanging="360"/>
+      </w:pPr>
+    </w:lvl>
+    <w:lvl w:ilvl="5" w:tplc="040C001B" w:tentative="1">
+      <w:start w:val="1"/>
+      <w:numFmt w:val="lowerRoman"/>
+      <w:lvlText w:val="%6."/>
+      <w:lvlJc w:val="right"/>
+      <w:pPr>
+        <w:ind w:left="4320" w:hanging="180"/>
+      </w:pPr>
+    </w:lvl>
+    <w:lvl w:ilvl="6" w:tplc="040C000F" w:tentative="1">
+      <w:start w:val="1"/>
+      <w:numFmt w:val="decimal"/>
+      <w:lvlText w:val="%7."/>
+      <w:lvlJc w:val="left"/>
+      <w:pPr>
+        <w:ind w:left="5040" w:hanging="360"/>
+      </w:pPr>
+    </w:lvl>
+    <w:lvl w:ilvl="7" w:tplc="040C0019" w:tentative="1">
+      <w:start w:val="1"/>
+      <w:numFmt w:val="lowerLetter"/>
+      <w:lvlText w:val="%8."/>
+      <w:lvlJc w:val="left"/>
+      <w:pPr>
+        <w:ind w:left="5760" w:hanging="360"/>
+      </w:pPr>
+    </w:lvl>
+    <w:lvl w:ilvl="8" w:tplc="040C001B" w:tentative="1">
+      <w:start w:val="1"/>
+      <w:numFmt w:val="lowerRoman"/>
+      <w:lvlText w:val="%9."/>
+      <w:lvlJc w:val="right"/>
+      <w:pPr>
+        <w:ind w:left="6480" w:hanging="180"/>
+      </w:pPr>
+    </w:lvl>
+  </w:abstractNum>
   <w:num w:numId="1">
     <w:abstractNumId w:val="0"/>
+  </w:num>
+  <w:num w:numId="2">
+    <w:abstractNumId w:val="1"/>
   </w:num>
 </w:numbering>
 </file>
@@ -2734,7 +3410,7 @@
 </file>
 
 <file path=customXml/itemProps1.xml><?xml version="1.0" encoding="utf-8"?>
-<ds:datastoreItem xmlns:ds="http://schemas.openxmlformats.org/officeDocument/2006/customXml" ds:itemID="{1484748B-9E2B-4A59-BD62-456219EA6BB3}">
+<ds:datastoreItem xmlns:ds="http://schemas.openxmlformats.org/officeDocument/2006/customXml" ds:itemID="{1A78C9EF-216A-48A3-8861-F05BA1014A17}">
   <ds:schemaRefs>
     <ds:schemaRef ds:uri="http://schemas.openxmlformats.org/officeDocument/2006/bibliography"/>
   </ds:schemaRefs>

</xml_diff>

<commit_message>
Doc + diagramme + revision
</commit_message>
<xml_diff>
--- a/Bordel Flo/Développement - Documentation technique.docx
+++ b/Bordel Flo/Développement - Documentation technique.docx
@@ -885,6 +885,291 @@
     </w:p>
     <w:p>
       <w:pPr>
+        <w:pStyle w:val="Paragraphedeliste"/>
+        <w:numPr>
+          <w:ilvl w:val="0"/>
+          <w:numId w:val="3"/>
+        </w:numPr>
+        <w:rPr>
+          <w:sz w:val="24"/>
+        </w:rPr>
+      </w:pPr>
+      <w:r>
+        <w:rPr>
+          <w:sz w:val="24"/>
+        </w:rPr>
+        <w:t>Créer un compte via formulaire.</w:t>
+      </w:r>
+    </w:p>
+    <w:p>
+      <w:pPr>
+        <w:pStyle w:val="Paragraphedeliste"/>
+        <w:numPr>
+          <w:ilvl w:val="0"/>
+          <w:numId w:val="3"/>
+        </w:numPr>
+        <w:rPr>
+          <w:sz w:val="24"/>
+        </w:rPr>
+      </w:pPr>
+      <w:r>
+        <w:rPr>
+          <w:sz w:val="24"/>
+        </w:rPr>
+        <w:t>Créer un compte par Facebook.</w:t>
+      </w:r>
+    </w:p>
+    <w:p>
+      <w:pPr>
+        <w:pStyle w:val="Paragraphedeliste"/>
+        <w:numPr>
+          <w:ilvl w:val="0"/>
+          <w:numId w:val="3"/>
+        </w:numPr>
+        <w:rPr>
+          <w:sz w:val="24"/>
+        </w:rPr>
+      </w:pPr>
+      <w:r>
+        <w:rPr>
+          <w:sz w:val="24"/>
+        </w:rPr>
+        <w:t>Créer un compte par Google.</w:t>
+      </w:r>
+    </w:p>
+    <w:p>
+      <w:pPr>
+        <w:pStyle w:val="Paragraphedeliste"/>
+        <w:numPr>
+          <w:ilvl w:val="0"/>
+          <w:numId w:val="3"/>
+        </w:numPr>
+        <w:rPr>
+          <w:sz w:val="24"/>
+        </w:rPr>
+      </w:pPr>
+      <w:r>
+        <w:rPr>
+          <w:sz w:val="24"/>
+        </w:rPr>
+        <w:t>Se connecter (combo email / mot de passe).</w:t>
+      </w:r>
+    </w:p>
+    <w:p>
+      <w:pPr>
+        <w:pStyle w:val="Paragraphedeliste"/>
+        <w:numPr>
+          <w:ilvl w:val="0"/>
+          <w:numId w:val="3"/>
+        </w:numPr>
+        <w:rPr>
+          <w:sz w:val="24"/>
+        </w:rPr>
+      </w:pPr>
+      <w:r>
+        <w:rPr>
+          <w:sz w:val="24"/>
+        </w:rPr>
+        <w:t>Se connecter par son compte Facebook ou Google.</w:t>
+      </w:r>
+    </w:p>
+    <w:p>
+      <w:pPr>
+        <w:pStyle w:val="Paragraphedeliste"/>
+        <w:numPr>
+          <w:ilvl w:val="0"/>
+          <w:numId w:val="3"/>
+        </w:numPr>
+        <w:rPr>
+          <w:sz w:val="24"/>
+        </w:rPr>
+      </w:pPr>
+      <w:r>
+        <w:rPr>
+          <w:sz w:val="24"/>
+        </w:rPr>
+        <w:t>Se déconnecter.</w:t>
+      </w:r>
+    </w:p>
+    <w:p>
+      <w:pPr>
+        <w:pStyle w:val="Paragraphedeliste"/>
+        <w:numPr>
+          <w:ilvl w:val="0"/>
+          <w:numId w:val="3"/>
+        </w:numPr>
+        <w:rPr>
+          <w:sz w:val="24"/>
+        </w:rPr>
+      </w:pPr>
+      <w:r>
+        <w:rPr>
+          <w:sz w:val="24"/>
+        </w:rPr>
+        <w:t>Chercher des trajets.</w:t>
+      </w:r>
+    </w:p>
+    <w:p>
+      <w:pPr>
+        <w:pStyle w:val="Paragraphedeliste"/>
+        <w:numPr>
+          <w:ilvl w:val="1"/>
+          <w:numId w:val="3"/>
+        </w:numPr>
+        <w:rPr>
+          <w:sz w:val="24"/>
+        </w:rPr>
+      </w:pPr>
+      <w:r>
+        <w:rPr>
+          <w:sz w:val="24"/>
+        </w:rPr>
+        <w:t>Les plus rapides.</w:t>
+      </w:r>
+    </w:p>
+    <w:p>
+      <w:pPr>
+        <w:pStyle w:val="Paragraphedeliste"/>
+        <w:numPr>
+          <w:ilvl w:val="1"/>
+          <w:numId w:val="3"/>
+        </w:numPr>
+        <w:rPr>
+          <w:sz w:val="24"/>
+        </w:rPr>
+      </w:pPr>
+      <w:r>
+        <w:rPr>
+          <w:sz w:val="24"/>
+        </w:rPr>
+        <w:lastRenderedPageBreak/>
+        <w:t>Les moins chers.</w:t>
+      </w:r>
+    </w:p>
+    <w:p>
+      <w:pPr>
+        <w:pStyle w:val="Paragraphedeliste"/>
+        <w:numPr>
+          <w:ilvl w:val="0"/>
+          <w:numId w:val="3"/>
+        </w:numPr>
+        <w:rPr>
+          <w:sz w:val="24"/>
+        </w:rPr>
+      </w:pPr>
+      <w:r>
+        <w:rPr>
+          <w:sz w:val="24"/>
+        </w:rPr>
+        <w:t xml:space="preserve">Acheter des trajets (paiement par </w:t>
+      </w:r>
+      <w:proofErr w:type="spellStart"/>
+      <w:r>
+        <w:rPr>
+          <w:sz w:val="24"/>
+        </w:rPr>
+        <w:t>Paypal</w:t>
+      </w:r>
+      <w:proofErr w:type="spellEnd"/>
+      <w:r>
+        <w:rPr>
+          <w:sz w:val="24"/>
+        </w:rPr>
+        <w:t>).</w:t>
+      </w:r>
+    </w:p>
+    <w:p>
+      <w:pPr>
+        <w:pStyle w:val="Paragraphedeliste"/>
+        <w:numPr>
+          <w:ilvl w:val="0"/>
+          <w:numId w:val="3"/>
+        </w:numPr>
+        <w:rPr>
+          <w:sz w:val="24"/>
+        </w:rPr>
+      </w:pPr>
+      <w:r>
+        <w:rPr>
+          <w:sz w:val="24"/>
+        </w:rPr>
+        <w:t>Accéder et rectifier les informations de son profil.</w:t>
+      </w:r>
+    </w:p>
+    <w:p>
+      <w:pPr>
+        <w:pStyle w:val="Paragraphedeliste"/>
+        <w:numPr>
+          <w:ilvl w:val="0"/>
+          <w:numId w:val="3"/>
+        </w:numPr>
+        <w:rPr>
+          <w:sz w:val="24"/>
+        </w:rPr>
+      </w:pPr>
+      <w:r>
+        <w:rPr>
+          <w:sz w:val="24"/>
+        </w:rPr>
+        <w:t>Revoir ses trajets.</w:t>
+      </w:r>
+    </w:p>
+    <w:p>
+      <w:pPr>
+        <w:pStyle w:val="Paragraphedeliste"/>
+        <w:numPr>
+          <w:ilvl w:val="0"/>
+          <w:numId w:val="3"/>
+        </w:numPr>
+        <w:rPr>
+          <w:sz w:val="24"/>
+        </w:rPr>
+      </w:pPr>
+      <w:r>
+        <w:rPr>
+          <w:sz w:val="24"/>
+        </w:rPr>
+        <w:t>Imprimer ses trajets en PDF.</w:t>
+      </w:r>
+    </w:p>
+    <w:p>
+      <w:pPr>
+        <w:pStyle w:val="Paragraphedeliste"/>
+        <w:numPr>
+          <w:ilvl w:val="0"/>
+          <w:numId w:val="3"/>
+        </w:numPr>
+        <w:rPr>
+          <w:sz w:val="24"/>
+        </w:rPr>
+      </w:pPr>
+      <w:r>
+        <w:rPr>
+          <w:sz w:val="24"/>
+        </w:rPr>
+        <w:t>Rechercher un trajet à partir d’un trajet déjà effectué.</w:t>
+      </w:r>
+    </w:p>
+    <w:p>
+      <w:pPr>
+        <w:pStyle w:val="Paragraphedeliste"/>
+        <w:numPr>
+          <w:ilvl w:val="0"/>
+          <w:numId w:val="3"/>
+        </w:numPr>
+        <w:rPr>
+          <w:sz w:val="24"/>
+        </w:rPr>
+      </w:pPr>
+      <w:r>
+        <w:rPr>
+          <w:sz w:val="24"/>
+        </w:rPr>
+        <w:t>Supprimer son compte.</w:t>
+      </w:r>
+    </w:p>
+    <w:p>
+      <w:pPr>
         <w:pStyle w:val="Titre2"/>
         <w:rPr>
           <w:sz w:val="28"/>
@@ -914,6 +1199,257 @@
     </w:p>
     <w:p>
       <w:pPr>
+        <w:pStyle w:val="Paragraphedeliste"/>
+        <w:numPr>
+          <w:ilvl w:val="0"/>
+          <w:numId w:val="4"/>
+        </w:numPr>
+        <w:rPr>
+          <w:sz w:val="24"/>
+        </w:rPr>
+      </w:pPr>
+      <w:r>
+        <w:rPr>
+          <w:sz w:val="24"/>
+        </w:rPr>
+        <w:t>Voir les informations du serveur.</w:t>
+      </w:r>
+    </w:p>
+    <w:p>
+      <w:pPr>
+        <w:pStyle w:val="Paragraphedeliste"/>
+        <w:numPr>
+          <w:ilvl w:val="0"/>
+          <w:numId w:val="4"/>
+        </w:numPr>
+        <w:rPr>
+          <w:sz w:val="24"/>
+        </w:rPr>
+      </w:pPr>
+      <w:r>
+        <w:rPr>
+          <w:sz w:val="24"/>
+        </w:rPr>
+        <w:t xml:space="preserve">Gérer l’ensemble des </w:t>
+      </w:r>
+      <w:r>
+        <w:rPr>
+          <w:sz w:val="24"/>
+        </w:rPr>
+        <w:t>employés</w:t>
+      </w:r>
+      <w:r>
+        <w:rPr>
+          <w:sz w:val="24"/>
+        </w:rPr>
+        <w:t xml:space="preserve"> (voir, ajouter, éditer, supprimer).</w:t>
+      </w:r>
+    </w:p>
+    <w:p>
+      <w:pPr>
+        <w:pStyle w:val="Paragraphedeliste"/>
+        <w:numPr>
+          <w:ilvl w:val="0"/>
+          <w:numId w:val="4"/>
+        </w:numPr>
+        <w:rPr>
+          <w:sz w:val="24"/>
+        </w:rPr>
+      </w:pPr>
+      <w:r>
+        <w:rPr>
+          <w:sz w:val="24"/>
+        </w:rPr>
+        <w:t>Mettre le site en maintenance.</w:t>
+      </w:r>
+    </w:p>
+    <w:p>
+      <w:pPr>
+        <w:pStyle w:val="Paragraphedeliste"/>
+        <w:numPr>
+          <w:ilvl w:val="0"/>
+          <w:numId w:val="4"/>
+        </w:numPr>
+        <w:rPr>
+          <w:sz w:val="24"/>
+        </w:rPr>
+      </w:pPr>
+      <w:r>
+        <w:rPr>
+          <w:sz w:val="24"/>
+        </w:rPr>
+        <w:t>Voir l’ensemble des clients.</w:t>
+      </w:r>
+    </w:p>
+    <w:p>
+      <w:pPr>
+        <w:pStyle w:val="Paragraphedeliste"/>
+        <w:numPr>
+          <w:ilvl w:val="1"/>
+          <w:numId w:val="4"/>
+        </w:numPr>
+        <w:rPr>
+          <w:sz w:val="24"/>
+        </w:rPr>
+      </w:pPr>
+      <w:r>
+        <w:rPr>
+          <w:sz w:val="24"/>
+        </w:rPr>
+        <w:t>Accéder à leurs informations.</w:t>
+      </w:r>
+    </w:p>
+    <w:p>
+      <w:pPr>
+        <w:pStyle w:val="Paragraphedeliste"/>
+        <w:numPr>
+          <w:ilvl w:val="1"/>
+          <w:numId w:val="4"/>
+        </w:numPr>
+        <w:rPr>
+          <w:sz w:val="24"/>
+        </w:rPr>
+      </w:pPr>
+      <w:r>
+        <w:rPr>
+          <w:sz w:val="24"/>
+        </w:rPr>
+        <w:t>Les désactiver.</w:t>
+      </w:r>
+    </w:p>
+    <w:p>
+      <w:pPr>
+        <w:pStyle w:val="Paragraphedeliste"/>
+        <w:numPr>
+          <w:ilvl w:val="0"/>
+          <w:numId w:val="4"/>
+        </w:numPr>
+        <w:rPr>
+          <w:sz w:val="24"/>
+        </w:rPr>
+      </w:pPr>
+      <w:r>
+        <w:rPr>
+          <w:sz w:val="24"/>
+        </w:rPr>
+        <w:t>Gérer l’ensemble des commandes effectuées (voir, supprimer).</w:t>
+      </w:r>
+    </w:p>
+    <w:p>
+      <w:pPr>
+        <w:pStyle w:val="Paragraphedeliste"/>
+        <w:numPr>
+          <w:ilvl w:val="0"/>
+          <w:numId w:val="4"/>
+        </w:numPr>
+        <w:rPr>
+          <w:sz w:val="24"/>
+        </w:rPr>
+      </w:pPr>
+      <w:r>
+        <w:rPr>
+          <w:sz w:val="24"/>
+        </w:rPr>
+        <w:t>Gérer l’ensemble des gares (voir, ajouter, éditer, supprimer).</w:t>
+      </w:r>
+    </w:p>
+    <w:p>
+      <w:pPr>
+        <w:pStyle w:val="Paragraphedeliste"/>
+        <w:numPr>
+          <w:ilvl w:val="0"/>
+          <w:numId w:val="4"/>
+        </w:numPr>
+        <w:rPr>
+          <w:sz w:val="24"/>
+        </w:rPr>
+      </w:pPr>
+      <w:r>
+        <w:rPr>
+          <w:sz w:val="24"/>
+        </w:rPr>
+        <w:t>Gérer l’ensemble des trajets (voir, ajouter, supprimer).</w:t>
+      </w:r>
+    </w:p>
+    <w:p>
+      <w:pPr>
+        <w:pStyle w:val="Paragraphedeliste"/>
+        <w:numPr>
+          <w:ilvl w:val="0"/>
+          <w:numId w:val="4"/>
+        </w:numPr>
+        <w:rPr>
+          <w:sz w:val="24"/>
+        </w:rPr>
+      </w:pPr>
+      <w:r>
+        <w:rPr>
+          <w:sz w:val="24"/>
+        </w:rPr>
+        <w:t>Gérer l’</w:t>
+      </w:r>
+      <w:r>
+        <w:rPr>
+          <w:sz w:val="24"/>
+        </w:rPr>
+        <w:t xml:space="preserve">ensemble des segments </w:t>
+      </w:r>
+      <w:r>
+        <w:rPr>
+          <w:sz w:val="24"/>
+        </w:rPr>
+        <w:t>(voir, ajouter, éditer, supprimer).</w:t>
+      </w:r>
+    </w:p>
+    <w:p>
+      <w:pPr>
+        <w:pStyle w:val="Paragraphedeliste"/>
+        <w:numPr>
+          <w:ilvl w:val="0"/>
+          <w:numId w:val="4"/>
+        </w:numPr>
+        <w:rPr>
+          <w:sz w:val="24"/>
+        </w:rPr>
+      </w:pPr>
+      <w:r>
+        <w:rPr>
+          <w:sz w:val="24"/>
+        </w:rPr>
+        <w:t>Gérer l’</w:t>
+      </w:r>
+      <w:r>
+        <w:rPr>
+          <w:sz w:val="24"/>
+        </w:rPr>
+        <w:t xml:space="preserve">ensemble des zones </w:t>
+      </w:r>
+      <w:r>
+        <w:rPr>
+          <w:sz w:val="24"/>
+        </w:rPr>
+        <w:t>(voir, ajouter, éditer, supprimer).</w:t>
+      </w:r>
+    </w:p>
+    <w:p>
+      <w:pPr>
+        <w:pStyle w:val="Paragraphedeliste"/>
+        <w:rPr>
+          <w:sz w:val="24"/>
+        </w:rPr>
+      </w:pPr>
+    </w:p>
+    <w:p>
+      <w:pPr>
+        <w:rPr>
+          <w:sz w:val="24"/>
+        </w:rPr>
+      </w:pPr>
+      <w:bookmarkStart w:id="2" w:name="_GoBack"/>
+      <w:bookmarkEnd w:id="2"/>
+    </w:p>
+    <w:p>
+      <w:pPr>
         <w:pStyle w:val="Titre1"/>
         <w:rPr>
           <w:sz w:val="36"/>
@@ -923,7 +1459,6 @@
         <w:rPr>
           <w:sz w:val="36"/>
         </w:rPr>
-        <w:lastRenderedPageBreak/>
         <w:t>Explication de l’algorithme</w:t>
       </w:r>
     </w:p>
@@ -955,6 +1490,19 @@
           <w:sz w:val="24"/>
         </w:rPr>
       </w:pPr>
+    </w:p>
+    <w:p>
+      <w:pPr>
+        <w:rPr>
+          <w:sz w:val="24"/>
+        </w:rPr>
+      </w:pPr>
+      <w:r>
+        <w:rPr>
+          <w:sz w:val="24"/>
+        </w:rPr>
+        <w:t>On définit par « meilleur trajet » le trajet correspondant le plus aux critères de l’utilisateur : le moins cher ou le plus rapide.</w:t>
+      </w:r>
     </w:p>
     <w:p>
       <w:pPr>
@@ -1024,8 +1572,40 @@
           <w:sz w:val="24"/>
         </w:rPr>
       </w:pPr>
-      <w:bookmarkStart w:id="2" w:name="_GoBack"/>
-      <w:bookmarkEnd w:id="2"/>
+    </w:p>
+    <w:p>
+      <w:pPr>
+        <w:rPr>
+          <w:sz w:val="24"/>
+        </w:rPr>
+      </w:pPr>
+      <w:r>
+        <w:rPr>
+          <w:sz w:val="24"/>
+        </w:rPr>
+        <w:lastRenderedPageBreak/>
+        <w:t>Dans un souci de performances et afin d’éviter des calculs inutiles, nous avons décidé que l’algorithme travaillerait sur des zones définies. Cela permet que si un utilisateur cherche un voyage en zone parisienne, l’algorithme ne travaille qu’avec les trajets présents en zone parisienne. Chercher une solution à Brest ou Marseille n’a aucun sens dans ce cas-là.</w:t>
+      </w:r>
+    </w:p>
+    <w:p>
+      <w:pPr>
+        <w:rPr>
+          <w:sz w:val="24"/>
+        </w:rPr>
+      </w:pPr>
+      <w:r>
+        <w:rPr>
+          <w:sz w:val="24"/>
+        </w:rPr>
+        <w:t>Dans le cas où l’utilisateur voyage à travers plusieurs zones, on travaille avec les trajets des zones concernées.</w:t>
+      </w:r>
+    </w:p>
+    <w:p>
+      <w:pPr>
+        <w:rPr>
+          <w:sz w:val="24"/>
+        </w:rPr>
+      </w:pPr>
     </w:p>
     <w:p>
       <w:pPr>
@@ -1547,6 +2127,7 @@
         <w:rPr>
           <w:sz w:val="36"/>
         </w:rPr>
+        <w:lastRenderedPageBreak/>
         <w:t>Transférer des données</w:t>
       </w:r>
       <w:bookmarkEnd w:id="3"/>
@@ -1963,145 +2544,139 @@
         <w:rPr>
           <w:sz w:val="24"/>
         </w:rPr>
-        <w:t xml:space="preserve">, ce que Windows ne </w:t>
-      </w:r>
-      <w:r>
-        <w:rPr>
-          <w:sz w:val="24"/>
+        <w:t>, ce que Windows ne permet pas de toutes façons, la frame est découpée en plusieurs paquets qui sont envoyés individuellement.</w:t>
+      </w:r>
+      <w:r>
+        <w:rPr>
+          <w:sz w:val="24"/>
+        </w:rPr>
+        <w:t xml:space="preserve"> Windows s’occupe de l’encapsulation en frame Ethernet.</w:t>
+      </w:r>
+    </w:p>
+    <w:p>
+      <w:pPr>
+        <w:rPr>
+          <w:sz w:val="24"/>
+        </w:rPr>
+      </w:pPr>
+    </w:p>
+    <w:p>
+      <w:pPr>
+        <w:rPr>
+          <w:sz w:val="24"/>
+        </w:rPr>
+      </w:pPr>
+      <w:r>
+        <w:rPr>
+          <w:sz w:val="24"/>
+        </w:rPr>
+        <w:t xml:space="preserve">L’envoi se fait via les sockets </w:t>
+      </w:r>
+      <w:proofErr w:type="gramStart"/>
+      <w:r>
+        <w:rPr>
+          <w:sz w:val="24"/>
+        </w:rPr>
+        <w:t>fournis</w:t>
+      </w:r>
+      <w:proofErr w:type="gramEnd"/>
+      <w:r>
+        <w:rPr>
+          <w:sz w:val="24"/>
+        </w:rPr>
+        <w:t xml:space="preserve"> par Windows</w:t>
+      </w:r>
+      <w:r>
+        <w:rPr>
+          <w:sz w:val="24"/>
+        </w:rPr>
+        <w:t xml:space="preserve">, qui reprennent les informations de la connexion établie pour </w:t>
+      </w:r>
+      <w:proofErr w:type="spellStart"/>
+      <w:r>
+        <w:rPr>
+          <w:sz w:val="24"/>
+        </w:rPr>
+        <w:t>forwarder</w:t>
+      </w:r>
+      <w:proofErr w:type="spellEnd"/>
+      <w:r>
+        <w:rPr>
+          <w:sz w:val="24"/>
+        </w:rPr>
+        <w:t xml:space="preserve"> la frame sur la carte réseau, puis vers la machine cliente.</w:t>
+      </w:r>
+    </w:p>
+    <w:p>
+      <w:pPr>
+        <w:rPr>
+          <w:sz w:val="24"/>
+        </w:rPr>
+      </w:pPr>
+      <w:r>
+        <w:rPr>
+          <w:sz w:val="24"/>
+        </w:rPr>
+        <w:t>Le client reçoit les paquets un par un</w:t>
+      </w:r>
+      <w:r>
+        <w:rPr>
+          <w:sz w:val="24"/>
+        </w:rPr>
+        <w:t>, contrôle leur intégrité</w:t>
+      </w:r>
+      <w:r>
+        <w:rPr>
+          <w:sz w:val="24"/>
+        </w:rPr>
+        <w:t xml:space="preserve"> </w:t>
+      </w:r>
+      <w:r>
+        <w:rPr>
+          <w:sz w:val="24"/>
+        </w:rPr>
+        <w:t xml:space="preserve">(RFC 793) </w:t>
+      </w:r>
+      <w:r>
+        <w:rPr>
+          <w:sz w:val="24"/>
+        </w:rPr>
+        <w:t xml:space="preserve">et reconstitue </w:t>
+      </w:r>
+      <w:proofErr w:type="gramStart"/>
+      <w:r>
+        <w:rPr>
+          <w:sz w:val="24"/>
+        </w:rPr>
+        <w:t>la</w:t>
+      </w:r>
+      <w:proofErr w:type="gramEnd"/>
+      <w:r>
+        <w:rPr>
+          <w:sz w:val="24"/>
+        </w:rPr>
+        <w:t xml:space="preserve"> frame. Il n’y a plus qu’à</w:t>
+      </w:r>
+      <w:r>
+        <w:rPr>
+          <w:sz w:val="24"/>
+        </w:rPr>
+        <w:t xml:space="preserve"> récupérer le contenu du paquet et à le renvoyer à l’utilisateur.</w:t>
+      </w:r>
+    </w:p>
+    <w:p>
+      <w:pPr>
+        <w:pStyle w:val="Titre1"/>
+        <w:rPr>
+          <w:sz w:val="36"/>
+        </w:rPr>
+      </w:pPr>
+      <w:bookmarkStart w:id="6" w:name="_Toc422153702"/>
+      <w:r>
+        <w:rPr>
+          <w:sz w:val="36"/>
         </w:rPr>
         <w:lastRenderedPageBreak/>
-        <w:t>permet pas de toutes façons, la frame est découpée en plusieurs paquets qui sont envoyés individuellement.</w:t>
-      </w:r>
-      <w:r>
-        <w:rPr>
-          <w:sz w:val="24"/>
-        </w:rPr>
-        <w:t xml:space="preserve"> Windows s’occupe de l’encapsulation en frame Ethernet.</w:t>
-      </w:r>
-    </w:p>
-    <w:p>
-      <w:pPr>
-        <w:rPr>
-          <w:sz w:val="24"/>
-        </w:rPr>
-      </w:pPr>
-    </w:p>
-    <w:p>
-      <w:pPr>
-        <w:rPr>
-          <w:sz w:val="24"/>
-        </w:rPr>
-      </w:pPr>
-      <w:r>
-        <w:rPr>
-          <w:sz w:val="24"/>
-        </w:rPr>
-        <w:t xml:space="preserve">L’envoi se fait via les sockets </w:t>
-      </w:r>
-      <w:proofErr w:type="gramStart"/>
-      <w:r>
-        <w:rPr>
-          <w:sz w:val="24"/>
-        </w:rPr>
-        <w:t>fournis</w:t>
-      </w:r>
-      <w:proofErr w:type="gramEnd"/>
-      <w:r>
-        <w:rPr>
-          <w:sz w:val="24"/>
-        </w:rPr>
-        <w:t xml:space="preserve"> par Windows</w:t>
-      </w:r>
-      <w:r>
-        <w:rPr>
-          <w:sz w:val="24"/>
-        </w:rPr>
-        <w:t xml:space="preserve">, qui reprennent les informations de la connexion établie pour </w:t>
-      </w:r>
-      <w:proofErr w:type="spellStart"/>
-      <w:r>
-        <w:rPr>
-          <w:sz w:val="24"/>
-        </w:rPr>
-        <w:t>forwarder</w:t>
-      </w:r>
-      <w:proofErr w:type="spellEnd"/>
-      <w:r>
-        <w:rPr>
-          <w:sz w:val="24"/>
-        </w:rPr>
-        <w:t xml:space="preserve"> la frame sur la carte réseau, puis vers la machine cliente.</w:t>
-      </w:r>
-    </w:p>
-    <w:p>
-      <w:pPr>
-        <w:rPr>
-          <w:sz w:val="24"/>
-        </w:rPr>
-      </w:pPr>
-      <w:r>
-        <w:rPr>
-          <w:sz w:val="24"/>
-        </w:rPr>
-        <w:t>Le client reçoit les paquets un par un</w:t>
-      </w:r>
-      <w:r>
-        <w:rPr>
-          <w:sz w:val="24"/>
-        </w:rPr>
-        <w:t>, contrôle leur intégrité</w:t>
-      </w:r>
-      <w:r>
-        <w:rPr>
-          <w:sz w:val="24"/>
-        </w:rPr>
-        <w:t xml:space="preserve"> </w:t>
-      </w:r>
-      <w:r>
-        <w:rPr>
-          <w:sz w:val="24"/>
-        </w:rPr>
-        <w:t xml:space="preserve">(RFC 793) </w:t>
-      </w:r>
-      <w:r>
-        <w:rPr>
-          <w:sz w:val="24"/>
-        </w:rPr>
-        <w:t xml:space="preserve">et reconstitue </w:t>
-      </w:r>
-      <w:proofErr w:type="gramStart"/>
-      <w:r>
-        <w:rPr>
-          <w:sz w:val="24"/>
-        </w:rPr>
-        <w:t>la</w:t>
-      </w:r>
-      <w:proofErr w:type="gramEnd"/>
-      <w:r>
-        <w:rPr>
-          <w:sz w:val="24"/>
-        </w:rPr>
-        <w:t xml:space="preserve"> frame. Il n’y a plus qu’à</w:t>
-      </w:r>
-      <w:r>
-        <w:rPr>
-          <w:sz w:val="24"/>
-        </w:rPr>
-        <w:t xml:space="preserve"> récupérer le contenu du paquet et à le renvoyer à l’utilisateur.</w:t>
-      </w:r>
-    </w:p>
-    <w:p>
-      <w:pPr>
-        <w:pStyle w:val="Titre1"/>
-        <w:rPr>
-          <w:sz w:val="36"/>
-        </w:rPr>
-      </w:pPr>
-      <w:bookmarkStart w:id="6" w:name="_Toc422153702"/>
-      <w:r>
-        <w:rPr>
-          <w:sz w:val="36"/>
-        </w:rPr>
         <w:t>Rendu et utilisation</w:t>
       </w:r>
       <w:bookmarkEnd w:id="6"/>
@@ -2321,6 +2896,119 @@
 <file path=word/numbering.xml><?xml version="1.0" encoding="utf-8"?>
 <w:numbering xmlns:wpc="http://schemas.microsoft.com/office/word/2010/wordprocessingCanvas" xmlns:mc="http://schemas.openxmlformats.org/markup-compatibility/2006" xmlns:o="urn:schemas-microsoft-com:office:office" xmlns:r="http://schemas.openxmlformats.org/officeDocument/2006/relationships" xmlns:m="http://schemas.openxmlformats.org/officeDocument/2006/math" xmlns:v="urn:schemas-microsoft-com:vml" xmlns:wp14="http://schemas.microsoft.com/office/word/2010/wordprocessingDrawing" xmlns:wp="http://schemas.openxmlformats.org/drawingml/2006/wordprocessingDrawing" xmlns:w10="urn:schemas-microsoft-com:office:word" xmlns:w="http://schemas.openxmlformats.org/wordprocessingml/2006/main" xmlns:w14="http://schemas.microsoft.com/office/word/2010/wordml" xmlns:w15="http://schemas.microsoft.com/office/word/2012/wordml" xmlns:wpg="http://schemas.microsoft.com/office/word/2010/wordprocessingGroup" xmlns:wpi="http://schemas.microsoft.com/office/word/2010/wordprocessingInk" xmlns:wne="http://schemas.microsoft.com/office/word/2006/wordml" xmlns:wps="http://schemas.microsoft.com/office/word/2010/wordprocessingShape" mc:Ignorable="w14 w15 wp14">
   <w:abstractNum w:abstractNumId="0" w15:restartNumberingAfterBreak="0">
+    <w:nsid w:val="1370609C"/>
+    <w:multiLevelType w:val="hybridMultilevel"/>
+    <w:tmpl w:val="23F0105C"/>
+    <w:lvl w:ilvl="0" w:tplc="040C0001">
+      <w:start w:val="1"/>
+      <w:numFmt w:val="bullet"/>
+      <w:lvlText w:val=""/>
+      <w:lvlJc w:val="left"/>
+      <w:pPr>
+        <w:ind w:left="720" w:hanging="360"/>
+      </w:pPr>
+      <w:rPr>
+        <w:rFonts w:ascii="Symbol" w:hAnsi="Symbol" w:hint="default"/>
+      </w:rPr>
+    </w:lvl>
+    <w:lvl w:ilvl="1" w:tplc="040C0003">
+      <w:start w:val="1"/>
+      <w:numFmt w:val="bullet"/>
+      <w:lvlText w:val="o"/>
+      <w:lvlJc w:val="left"/>
+      <w:pPr>
+        <w:ind w:left="1440" w:hanging="360"/>
+      </w:pPr>
+      <w:rPr>
+        <w:rFonts w:ascii="Courier New" w:hAnsi="Courier New" w:cs="Courier New" w:hint="default"/>
+      </w:rPr>
+    </w:lvl>
+    <w:lvl w:ilvl="2" w:tplc="040C0005" w:tentative="1">
+      <w:start w:val="1"/>
+      <w:numFmt w:val="bullet"/>
+      <w:lvlText w:val=""/>
+      <w:lvlJc w:val="left"/>
+      <w:pPr>
+        <w:ind w:left="2160" w:hanging="360"/>
+      </w:pPr>
+      <w:rPr>
+        <w:rFonts w:ascii="Wingdings" w:hAnsi="Wingdings" w:hint="default"/>
+      </w:rPr>
+    </w:lvl>
+    <w:lvl w:ilvl="3" w:tplc="040C0001" w:tentative="1">
+      <w:start w:val="1"/>
+      <w:numFmt w:val="bullet"/>
+      <w:lvlText w:val=""/>
+      <w:lvlJc w:val="left"/>
+      <w:pPr>
+        <w:ind w:left="2880" w:hanging="360"/>
+      </w:pPr>
+      <w:rPr>
+        <w:rFonts w:ascii="Symbol" w:hAnsi="Symbol" w:hint="default"/>
+      </w:rPr>
+    </w:lvl>
+    <w:lvl w:ilvl="4" w:tplc="040C0003" w:tentative="1">
+      <w:start w:val="1"/>
+      <w:numFmt w:val="bullet"/>
+      <w:lvlText w:val="o"/>
+      <w:lvlJc w:val="left"/>
+      <w:pPr>
+        <w:ind w:left="3600" w:hanging="360"/>
+      </w:pPr>
+      <w:rPr>
+        <w:rFonts w:ascii="Courier New" w:hAnsi="Courier New" w:cs="Courier New" w:hint="default"/>
+      </w:rPr>
+    </w:lvl>
+    <w:lvl w:ilvl="5" w:tplc="040C0005" w:tentative="1">
+      <w:start w:val="1"/>
+      <w:numFmt w:val="bullet"/>
+      <w:lvlText w:val=""/>
+      <w:lvlJc w:val="left"/>
+      <w:pPr>
+        <w:ind w:left="4320" w:hanging="360"/>
+      </w:pPr>
+      <w:rPr>
+        <w:rFonts w:ascii="Wingdings" w:hAnsi="Wingdings" w:hint="default"/>
+      </w:rPr>
+    </w:lvl>
+    <w:lvl w:ilvl="6" w:tplc="040C0001" w:tentative="1">
+      <w:start w:val="1"/>
+      <w:numFmt w:val="bullet"/>
+      <w:lvlText w:val=""/>
+      <w:lvlJc w:val="left"/>
+      <w:pPr>
+        <w:ind w:left="5040" w:hanging="360"/>
+      </w:pPr>
+      <w:rPr>
+        <w:rFonts w:ascii="Symbol" w:hAnsi="Symbol" w:hint="default"/>
+      </w:rPr>
+    </w:lvl>
+    <w:lvl w:ilvl="7" w:tplc="040C0003" w:tentative="1">
+      <w:start w:val="1"/>
+      <w:numFmt w:val="bullet"/>
+      <w:lvlText w:val="o"/>
+      <w:lvlJc w:val="left"/>
+      <w:pPr>
+        <w:ind w:left="5760" w:hanging="360"/>
+      </w:pPr>
+      <w:rPr>
+        <w:rFonts w:ascii="Courier New" w:hAnsi="Courier New" w:cs="Courier New" w:hint="default"/>
+      </w:rPr>
+    </w:lvl>
+    <w:lvl w:ilvl="8" w:tplc="040C0005" w:tentative="1">
+      <w:start w:val="1"/>
+      <w:numFmt w:val="bullet"/>
+      <w:lvlText w:val=""/>
+      <w:lvlJc w:val="left"/>
+      <w:pPr>
+        <w:ind w:left="6480" w:hanging="360"/>
+      </w:pPr>
+      <w:rPr>
+        <w:rFonts w:ascii="Wingdings" w:hAnsi="Wingdings" w:hint="default"/>
+      </w:rPr>
+    </w:lvl>
+  </w:abstractNum>
+  <w:abstractNum w:abstractNumId="1" w15:restartNumberingAfterBreak="0">
     <w:nsid w:val="20B73FE6"/>
     <w:multiLevelType w:val="hybridMultilevel"/>
     <w:tmpl w:val="42CE35F4"/>
@@ -2433,7 +3121,120 @@
       </w:rPr>
     </w:lvl>
   </w:abstractNum>
-  <w:abstractNum w:abstractNumId="1" w15:restartNumberingAfterBreak="0">
+  <w:abstractNum w:abstractNumId="2" w15:restartNumberingAfterBreak="0">
+    <w:nsid w:val="2D8911DC"/>
+    <w:multiLevelType w:val="hybridMultilevel"/>
+    <w:tmpl w:val="B9B00472"/>
+    <w:lvl w:ilvl="0" w:tplc="040C0001">
+      <w:start w:val="1"/>
+      <w:numFmt w:val="bullet"/>
+      <w:lvlText w:val=""/>
+      <w:lvlJc w:val="left"/>
+      <w:pPr>
+        <w:ind w:left="720" w:hanging="360"/>
+      </w:pPr>
+      <w:rPr>
+        <w:rFonts w:ascii="Symbol" w:hAnsi="Symbol" w:hint="default"/>
+      </w:rPr>
+    </w:lvl>
+    <w:lvl w:ilvl="1" w:tplc="040C0003">
+      <w:start w:val="1"/>
+      <w:numFmt w:val="bullet"/>
+      <w:lvlText w:val="o"/>
+      <w:lvlJc w:val="left"/>
+      <w:pPr>
+        <w:ind w:left="1440" w:hanging="360"/>
+      </w:pPr>
+      <w:rPr>
+        <w:rFonts w:ascii="Courier New" w:hAnsi="Courier New" w:cs="Courier New" w:hint="default"/>
+      </w:rPr>
+    </w:lvl>
+    <w:lvl w:ilvl="2" w:tplc="040C0005" w:tentative="1">
+      <w:start w:val="1"/>
+      <w:numFmt w:val="bullet"/>
+      <w:lvlText w:val=""/>
+      <w:lvlJc w:val="left"/>
+      <w:pPr>
+        <w:ind w:left="2160" w:hanging="360"/>
+      </w:pPr>
+      <w:rPr>
+        <w:rFonts w:ascii="Wingdings" w:hAnsi="Wingdings" w:hint="default"/>
+      </w:rPr>
+    </w:lvl>
+    <w:lvl w:ilvl="3" w:tplc="040C0001" w:tentative="1">
+      <w:start w:val="1"/>
+      <w:numFmt w:val="bullet"/>
+      <w:lvlText w:val=""/>
+      <w:lvlJc w:val="left"/>
+      <w:pPr>
+        <w:ind w:left="2880" w:hanging="360"/>
+      </w:pPr>
+      <w:rPr>
+        <w:rFonts w:ascii="Symbol" w:hAnsi="Symbol" w:hint="default"/>
+      </w:rPr>
+    </w:lvl>
+    <w:lvl w:ilvl="4" w:tplc="040C0003" w:tentative="1">
+      <w:start w:val="1"/>
+      <w:numFmt w:val="bullet"/>
+      <w:lvlText w:val="o"/>
+      <w:lvlJc w:val="left"/>
+      <w:pPr>
+        <w:ind w:left="3600" w:hanging="360"/>
+      </w:pPr>
+      <w:rPr>
+        <w:rFonts w:ascii="Courier New" w:hAnsi="Courier New" w:cs="Courier New" w:hint="default"/>
+      </w:rPr>
+    </w:lvl>
+    <w:lvl w:ilvl="5" w:tplc="040C0005" w:tentative="1">
+      <w:start w:val="1"/>
+      <w:numFmt w:val="bullet"/>
+      <w:lvlText w:val=""/>
+      <w:lvlJc w:val="left"/>
+      <w:pPr>
+        <w:ind w:left="4320" w:hanging="360"/>
+      </w:pPr>
+      <w:rPr>
+        <w:rFonts w:ascii="Wingdings" w:hAnsi="Wingdings" w:hint="default"/>
+      </w:rPr>
+    </w:lvl>
+    <w:lvl w:ilvl="6" w:tplc="040C0001" w:tentative="1">
+      <w:start w:val="1"/>
+      <w:numFmt w:val="bullet"/>
+      <w:lvlText w:val=""/>
+      <w:lvlJc w:val="left"/>
+      <w:pPr>
+        <w:ind w:left="5040" w:hanging="360"/>
+      </w:pPr>
+      <w:rPr>
+        <w:rFonts w:ascii="Symbol" w:hAnsi="Symbol" w:hint="default"/>
+      </w:rPr>
+    </w:lvl>
+    <w:lvl w:ilvl="7" w:tplc="040C0003" w:tentative="1">
+      <w:start w:val="1"/>
+      <w:numFmt w:val="bullet"/>
+      <w:lvlText w:val="o"/>
+      <w:lvlJc w:val="left"/>
+      <w:pPr>
+        <w:ind w:left="5760" w:hanging="360"/>
+      </w:pPr>
+      <w:rPr>
+        <w:rFonts w:ascii="Courier New" w:hAnsi="Courier New" w:cs="Courier New" w:hint="default"/>
+      </w:rPr>
+    </w:lvl>
+    <w:lvl w:ilvl="8" w:tplc="040C0005" w:tentative="1">
+      <w:start w:val="1"/>
+      <w:numFmt w:val="bullet"/>
+      <w:lvlText w:val=""/>
+      <w:lvlJc w:val="left"/>
+      <w:pPr>
+        <w:ind w:left="6480" w:hanging="360"/>
+      </w:pPr>
+      <w:rPr>
+        <w:rFonts w:ascii="Wingdings" w:hAnsi="Wingdings" w:hint="default"/>
+      </w:rPr>
+    </w:lvl>
+  </w:abstractNum>
+  <w:abstractNum w:abstractNumId="3" w15:restartNumberingAfterBreak="0">
     <w:nsid w:val="558C158E"/>
     <w:multiLevelType w:val="hybridMultilevel"/>
     <w:tmpl w:val="382E95AC"/>
@@ -2520,10 +3321,16 @@
     </w:lvl>
   </w:abstractNum>
   <w:num w:numId="1">
-    <w:abstractNumId w:val="0"/>
+    <w:abstractNumId w:val="1"/>
   </w:num>
   <w:num w:numId="2">
-    <w:abstractNumId w:val="1"/>
+    <w:abstractNumId w:val="3"/>
+  </w:num>
+  <w:num w:numId="3">
+    <w:abstractNumId w:val="2"/>
+  </w:num>
+  <w:num w:numId="4">
+    <w:abstractNumId w:val="0"/>
   </w:num>
 </w:numbering>
 </file>
@@ -3410,7 +4217,7 @@
 </file>
 
 <file path=customXml/itemProps1.xml><?xml version="1.0" encoding="utf-8"?>
-<ds:datastoreItem xmlns:ds="http://schemas.openxmlformats.org/officeDocument/2006/customXml" ds:itemID="{1A78C9EF-216A-48A3-8861-F05BA1014A17}">
+<ds:datastoreItem xmlns:ds="http://schemas.openxmlformats.org/officeDocument/2006/customXml" ds:itemID="{186E9BEF-3D31-4D11-BABA-63C80532A235}">
   <ds:schemaRefs>
     <ds:schemaRef ds:uri="http://schemas.openxmlformats.org/officeDocument/2006/bibliography"/>
   </ds:schemaRefs>

</xml_diff>